<commit_message>
add comments to reviewers version 02
</commit_message>
<xml_diff>
--- a/revision_01/responses_to_reviewers_r01_v01.docx
+++ b/revision_01/responses_to_reviewers_r01_v01.docx
@@ -32,7 +32,21 @@
         <w:rPr>
           <w:lang w:val="en-GB"/>
         </w:rPr>
-        <w:t xml:space="preserve">The general relevance of the tool is well explained. In their reasoning, authors place the emphasis on the lack of tools – how to measure? –, which is justified considering the applied focus of the study. However, for the sake of completeness and consistency, it would be advisable to mention the lack of an established conceptual framework in the first place – what to measure? –. In particular, the review of potential benefits – and also the risks – linked to urban agriculture is rather thin. Authors are encouraged to add references to existing reviews about this topic, including bibliometric information. </w:t>
+        <w:t xml:space="preserve">The general relevance of the tool is well explained. In their reasoning, authors place the emphasis on the lack of tools – how to measure? –, which is justified considering the applied focus of the study. However, for the sake of completeness and consistency, it would be advisable to mention the lack of an established conceptual framework in the first place – what to measure? –. In particular, the review of potential benefits – </w:t>
+      </w:r>
+      <w:proofErr w:type="gramStart"/>
+      <w:r>
+        <w:rPr>
+          <w:lang w:val="en-GB"/>
+        </w:rPr>
+        <w:t>and also</w:t>
+      </w:r>
+      <w:proofErr w:type="gramEnd"/>
+      <w:r>
+        <w:rPr>
+          <w:lang w:val="en-GB"/>
+        </w:rPr>
+        <w:t xml:space="preserve"> the risks – linked to urban agriculture is rather thin. Authors are encouraged to add references to existing reviews about this topic, including bibliometric information. </w:t>
       </w:r>
     </w:p>
     <w:p>
@@ -62,12 +76,21 @@
           </w:placeholder>
         </w:sdtPr>
         <w:sdtContent>
+          <w:proofErr w:type="spellStart"/>
           <w:r>
             <w:rPr>
               <w:rFonts w:eastAsia="Times New Roman"/>
               <w:color w:val="4472C4" w:themeColor="accent1"/>
             </w:rPr>
-            <w:t>Grafius et al., (2020)</w:t>
+            <w:t>Grafius</w:t>
+          </w:r>
+          <w:proofErr w:type="spellEnd"/>
+          <w:r>
+            <w:rPr>
+              <w:rFonts w:eastAsia="Times New Roman"/>
+              <w:color w:val="4472C4" w:themeColor="accent1"/>
+            </w:rPr>
+            <w:t xml:space="preserve"> et al., (2020)</w:t>
           </w:r>
         </w:sdtContent>
       </w:sdt>
@@ -96,7 +119,23 @@
               <w:rFonts w:eastAsia="Times New Roman"/>
               <w:color w:val="4472C4" w:themeColor="accent1"/>
             </w:rPr>
-            <w:t>Richardson &amp; Moskal, (2016)</w:t>
+            <w:t xml:space="preserve">Richardson &amp; </w:t>
+          </w:r>
+          <w:proofErr w:type="spellStart"/>
+          <w:r>
+            <w:rPr>
+              <w:rFonts w:eastAsia="Times New Roman"/>
+              <w:color w:val="4472C4" w:themeColor="accent1"/>
+            </w:rPr>
+            <w:t>Moskal</w:t>
+          </w:r>
+          <w:proofErr w:type="spellEnd"/>
+          <w:r>
+            <w:rPr>
+              <w:rFonts w:eastAsia="Times New Roman"/>
+              <w:color w:val="4472C4" w:themeColor="accent1"/>
+            </w:rPr>
+            <w:t>, (2016)</w:t>
           </w:r>
         </w:sdtContent>
       </w:sdt>
@@ -154,7 +193,39 @@
               <w:rFonts w:eastAsia="Times New Roman"/>
               <w:color w:val="4472C4" w:themeColor="accent1"/>
             </w:rPr>
-            <w:t>(Grewal &amp; Grewal, 2012)</w:t>
+            <w:t>(</w:t>
+          </w:r>
+          <w:proofErr w:type="spellStart"/>
+          <w:r>
+            <w:rPr>
+              <w:rFonts w:eastAsia="Times New Roman"/>
+              <w:color w:val="4472C4" w:themeColor="accent1"/>
+            </w:rPr>
+            <w:t>Grewal</w:t>
+          </w:r>
+          <w:proofErr w:type="spellEnd"/>
+          <w:r>
+            <w:rPr>
+              <w:rFonts w:eastAsia="Times New Roman"/>
+              <w:color w:val="4472C4" w:themeColor="accent1"/>
+            </w:rPr>
+            <w:t xml:space="preserve"> &amp; </w:t>
+          </w:r>
+          <w:proofErr w:type="spellStart"/>
+          <w:r>
+            <w:rPr>
+              <w:rFonts w:eastAsia="Times New Roman"/>
+              <w:color w:val="4472C4" w:themeColor="accent1"/>
+            </w:rPr>
+            <w:t>Grewal</w:t>
+          </w:r>
+          <w:proofErr w:type="spellEnd"/>
+          <w:r>
+            <w:rPr>
+              <w:rFonts w:eastAsia="Times New Roman"/>
+              <w:color w:val="4472C4" w:themeColor="accent1"/>
+            </w:rPr>
+            <w:t>, 2012)</w:t>
           </w:r>
         </w:sdtContent>
       </w:sdt>
@@ -192,7 +263,23 @@
           <w:color w:val="4472C4" w:themeColor="accent1"/>
           <w:lang w:val="en-GB"/>
         </w:rPr>
-        <w:t>. Also, an most important, because we believe that the paper is a software tool presentation and, as such, should focus on the tool presented.</w:t>
+        <w:t xml:space="preserve">. Also, </w:t>
+      </w:r>
+      <w:proofErr w:type="gramStart"/>
+      <w:r>
+        <w:rPr>
+          <w:color w:val="4472C4" w:themeColor="accent1"/>
+          <w:lang w:val="en-GB"/>
+        </w:rPr>
+        <w:t>an</w:t>
+      </w:r>
+      <w:proofErr w:type="gramEnd"/>
+      <w:r>
+        <w:rPr>
+          <w:color w:val="4472C4" w:themeColor="accent1"/>
+          <w:lang w:val="en-GB"/>
+        </w:rPr>
+        <w:t xml:space="preserve"> most important, because we believe that the paper is a software tool presentation and, as such, should focus on the tool presented.</w:t>
       </w:r>
     </w:p>
     <w:p>
@@ -233,28 +320,7 @@
           <w:color w:val="4472C4" w:themeColor="accent1"/>
           <w:lang w:val="en-GB"/>
         </w:rPr>
-        <w:t>more information on how to interpret the results</w:t>
-      </w:r>
-      <w:r>
-        <w:rPr>
-          <w:color w:val="4472C4" w:themeColor="accent1"/>
-          <w:lang w:val="en-GB"/>
-        </w:rPr>
-        <w:t xml:space="preserve"> as well as some thresholds where those existed</w:t>
-      </w:r>
-      <w:r>
-        <w:rPr>
-          <w:color w:val="4472C4" w:themeColor="accent1"/>
-          <w:lang w:val="en-GB"/>
-        </w:rPr>
-        <w:t>.</w:t>
-      </w:r>
-      <w:r>
-        <w:rPr>
-          <w:color w:val="4472C4" w:themeColor="accent1"/>
-          <w:lang w:val="en-GB"/>
-        </w:rPr>
-        <w:t xml:space="preserve"> However, we must note that thresholds are usual arbitrary.</w:t>
+        <w:t>more information on how to interpret the results as well as some thresholds where those existed. However, we must note that thresholds are usual arbitrary.</w:t>
       </w:r>
     </w:p>
     <w:p>
@@ -322,7 +388,27 @@
           <w:color w:val="4472C4" w:themeColor="accent1"/>
           <w:lang w:val="en-GB"/>
         </w:rPr>
-        <w:t>However, harvested water has also some benefits, mainly water reuse. For instance, Girona’s inhabitants have an average consumption of 134 litres /day. This multiplied by the inhabitants of Sant Narcís gives a total consumption of 847 m3/day. Hence, the water harvested in scenario 1 could provide all the water in the neighbourhood during 2 days and a half.</w:t>
+        <w:t xml:space="preserve">However, harvested water has also some benefits, mainly water reuse. For instance, Girona’s inhabitants have an average consumption of 134 litres /day. This multiplied by the inhabitants of Sant Narcís gives a total consumption of 847 m3/day. Hence, the water harvested in scenario 1 could provide all the water in the neighbourhood </w:t>
+      </w:r>
+      <w:proofErr w:type="gramStart"/>
+      <w:r>
+        <w:rPr>
+          <w:i/>
+          <w:iCs/>
+          <w:color w:val="4472C4" w:themeColor="accent1"/>
+          <w:lang w:val="en-GB"/>
+        </w:rPr>
+        <w:t>during</w:t>
+      </w:r>
+      <w:proofErr w:type="gramEnd"/>
+      <w:r>
+        <w:rPr>
+          <w:i/>
+          <w:iCs/>
+          <w:color w:val="4472C4" w:themeColor="accent1"/>
+          <w:lang w:val="en-GB"/>
+        </w:rPr>
+        <w:t xml:space="preserve"> 2 days and a half.</w:t>
       </w:r>
     </w:p>
     <w:p>
@@ -350,7 +436,47 @@
           <w:color w:val="4472C4" w:themeColor="accent1"/>
           <w:lang w:val="en-GB"/>
         </w:rPr>
-        <w:t>This indicator can be used to explore the fullfilment of WHO recommendations, which recommend that all citizens should have a green area larger than 0,5 ha closer than 300 metres (WHO, 2017).  This can be achieved by adjusting the argument min_area used to calculate the indicator that filters all the green areas smaller than the value provided to the argument.</w:t>
+        <w:t xml:space="preserve">This indicator can be used to explore the </w:t>
+      </w:r>
+      <w:proofErr w:type="spellStart"/>
+      <w:r>
+        <w:rPr>
+          <w:i/>
+          <w:iCs/>
+          <w:color w:val="4472C4" w:themeColor="accent1"/>
+          <w:lang w:val="en-GB"/>
+        </w:rPr>
+        <w:t>fullfilment</w:t>
+      </w:r>
+      <w:proofErr w:type="spellEnd"/>
+      <w:r>
+        <w:rPr>
+          <w:i/>
+          <w:iCs/>
+          <w:color w:val="4472C4" w:themeColor="accent1"/>
+          <w:lang w:val="en-GB"/>
+        </w:rPr>
+        <w:t xml:space="preserve"> of WHO recommendations, which recommend that all citizens should have a green area larger than 0,5 ha closer than 300 metres (WHO, 2017).  This can be achieved by adjusting the argument </w:t>
+      </w:r>
+      <w:proofErr w:type="spellStart"/>
+      <w:r>
+        <w:rPr>
+          <w:i/>
+          <w:iCs/>
+          <w:color w:val="4472C4" w:themeColor="accent1"/>
+          <w:lang w:val="en-GB"/>
+        </w:rPr>
+        <w:t>min_area</w:t>
+      </w:r>
+      <w:proofErr w:type="spellEnd"/>
+      <w:r>
+        <w:rPr>
+          <w:i/>
+          <w:iCs/>
+          <w:color w:val="4472C4" w:themeColor="accent1"/>
+          <w:lang w:val="en-GB"/>
+        </w:rPr>
+        <w:t xml:space="preserve"> used to calculate the indicator that filters all the green areas smaller than the value provided to the argument.</w:t>
       </w:r>
     </w:p>
     <w:p>
@@ -387,7 +513,27 @@
           <w:color w:val="4472C4" w:themeColor="accent1"/>
           <w:lang w:val="en-GB"/>
         </w:rPr>
-        <w:t>Considering the car emissions limitation imposed by the Euro 6 standard and assuming that cars drive at 50 km/h in the city, The sequestration of scenario 2 is approximately equivalent to neutralizing emissions from 130 cars (1.04 gr/s/car).</w:t>
+        <w:t xml:space="preserve">Considering the car emissions limitation imposed by the Euro 6 standard and </w:t>
+      </w:r>
+      <w:proofErr w:type="gramStart"/>
+      <w:r>
+        <w:rPr>
+          <w:i/>
+          <w:iCs/>
+          <w:color w:val="4472C4" w:themeColor="accent1"/>
+          <w:lang w:val="en-GB"/>
+        </w:rPr>
+        <w:t>assuming that</w:t>
+      </w:r>
+      <w:proofErr w:type="gramEnd"/>
+      <w:r>
+        <w:rPr>
+          <w:i/>
+          <w:iCs/>
+          <w:color w:val="4472C4" w:themeColor="accent1"/>
+          <w:lang w:val="en-GB"/>
+        </w:rPr>
+        <w:t xml:space="preserve"> cars drive at 50 km/h in the city, The sequestration of scenario 2 is approximately equivalent to neutralizing emissions from 130 cars (1.04 gr/s/car).</w:t>
       </w:r>
     </w:p>
     <w:p>
@@ -415,7 +561,27 @@
           <w:color w:val="4472C4" w:themeColor="accent1"/>
           <w:lang w:val="en-GB"/>
         </w:rPr>
-        <w:t>The number of jobs and volunteers can be compared to the population in the neighbourhood. In that case, using median values, the jobs of scenario 2 represents 30% of the population while the volunteers the 40%. We must note, that the scenario 2 is converting all the available streets and rooftops to urban gardens, and so the number may feel a bit overestimated.</w:t>
+        <w:t xml:space="preserve">The number of jobs and volunteers can be compared to the population in the neighbourhood. In that case, using median values, the jobs of scenario 2 represents 30% of the population while the volunteers the 40%. We must </w:t>
+      </w:r>
+      <w:proofErr w:type="gramStart"/>
+      <w:r>
+        <w:rPr>
+          <w:i/>
+          <w:iCs/>
+          <w:color w:val="4472C4" w:themeColor="accent1"/>
+          <w:lang w:val="en-GB"/>
+        </w:rPr>
+        <w:t>note,</w:t>
+      </w:r>
+      <w:proofErr w:type="gramEnd"/>
+      <w:r>
+        <w:rPr>
+          <w:i/>
+          <w:iCs/>
+          <w:color w:val="4472C4" w:themeColor="accent1"/>
+          <w:lang w:val="en-GB"/>
+        </w:rPr>
+        <w:t xml:space="preserve"> that the scenario 2 is converting all the available streets and rooftops to urban gardens, and so the number may feel a bit overestimated.</w:t>
       </w:r>
     </w:p>
     <w:p>
@@ -444,7 +610,27 @@
           <w:color w:val="4472C4" w:themeColor="accent1"/>
           <w:lang w:val="en-GB"/>
         </w:rPr>
-        <w:t>However, remarkably, Sant Narcís sud increased from 6.6 to 9.4 m2/capita from base scenario to scenario 1, surpassing the standard of 9 m2/capita.</w:t>
+        <w:t xml:space="preserve">However, remarkably, Sant Narcís </w:t>
+      </w:r>
+      <w:proofErr w:type="spellStart"/>
+      <w:r>
+        <w:rPr>
+          <w:i/>
+          <w:iCs/>
+          <w:color w:val="4472C4" w:themeColor="accent1"/>
+          <w:lang w:val="en-GB"/>
+        </w:rPr>
+        <w:t>sud</w:t>
+      </w:r>
+      <w:proofErr w:type="spellEnd"/>
+      <w:r>
+        <w:rPr>
+          <w:i/>
+          <w:iCs/>
+          <w:color w:val="4472C4" w:themeColor="accent1"/>
+          <w:lang w:val="en-GB"/>
+        </w:rPr>
+        <w:t xml:space="preserve"> increased from 6.6 to 9.4 m2/capita from base scenario to scenario 1, surpassing the standard of 9 m2/capita.</w:t>
       </w:r>
     </w:p>
     <w:p>
@@ -475,7 +661,107 @@
           <w:color w:val="4472C4" w:themeColor="accent1"/>
           <w:lang w:val="en-GB"/>
         </w:rPr>
-        <w:t>Taking the most optimistic scenario ( s2 at quantile 95%) and considering the value per capita, the urban agriculture in our example could produce 191.94 kg/year/person. The daily intake of fruits and vegetables recommended by the FAO is 200 gr/person, i.e. 73 kg/person/year ( FAO &amp; WHO, 2004). Therefore, our optimistic estimation would provide 2.63 times the neighborhood’s needs in fruits and vegetables. However, it would require (taking also the higher interval) 3,510 people working in commercial gardens and 4,829 volunteers involved in community gardens, which is 1.32 times the inhabitants of the neighborhood.</w:t>
+        <w:t xml:space="preserve">Taking the most optimistic scenario </w:t>
+      </w:r>
+      <w:proofErr w:type="gramStart"/>
+      <w:r>
+        <w:rPr>
+          <w:i/>
+          <w:iCs/>
+          <w:color w:val="4472C4" w:themeColor="accent1"/>
+          <w:lang w:val="en-GB"/>
+        </w:rPr>
+        <w:t>( s</w:t>
+      </w:r>
+      <w:proofErr w:type="gramEnd"/>
+      <w:r>
+        <w:rPr>
+          <w:i/>
+          <w:iCs/>
+          <w:color w:val="4472C4" w:themeColor="accent1"/>
+          <w:lang w:val="en-GB"/>
+        </w:rPr>
+        <w:t xml:space="preserve">2 at quantile 95%) and considering the value per capita, the urban agriculture in our example could produce 191.94 kg/year/person. The daily intake of fruits and vegetables recommended by the FAO is 200 gr/person, i.e. 73 kg/person/year </w:t>
+      </w:r>
+      <w:proofErr w:type="gramStart"/>
+      <w:r>
+        <w:rPr>
+          <w:i/>
+          <w:iCs/>
+          <w:color w:val="4472C4" w:themeColor="accent1"/>
+          <w:lang w:val="en-GB"/>
+        </w:rPr>
+        <w:t>( FAO</w:t>
+      </w:r>
+      <w:proofErr w:type="gramEnd"/>
+      <w:r>
+        <w:rPr>
+          <w:i/>
+          <w:iCs/>
+          <w:color w:val="4472C4" w:themeColor="accent1"/>
+          <w:lang w:val="en-GB"/>
+        </w:rPr>
+        <w:t xml:space="preserve"> &amp; WHO, 2004). Therefore, our optimistic estimation would provide 2.63 times the </w:t>
+      </w:r>
+      <w:proofErr w:type="spellStart"/>
+      <w:r>
+        <w:rPr>
+          <w:i/>
+          <w:iCs/>
+          <w:color w:val="4472C4" w:themeColor="accent1"/>
+          <w:lang w:val="en-GB"/>
+        </w:rPr>
+        <w:t>neighborhood’s</w:t>
+      </w:r>
+      <w:proofErr w:type="spellEnd"/>
+      <w:r>
+        <w:rPr>
+          <w:i/>
+          <w:iCs/>
+          <w:color w:val="4472C4" w:themeColor="accent1"/>
+          <w:lang w:val="en-GB"/>
+        </w:rPr>
+        <w:t xml:space="preserve"> needs in fruits and vegetables. However, it would require (</w:t>
+      </w:r>
+      <w:proofErr w:type="gramStart"/>
+      <w:r>
+        <w:rPr>
+          <w:i/>
+          <w:iCs/>
+          <w:color w:val="4472C4" w:themeColor="accent1"/>
+          <w:lang w:val="en-GB"/>
+        </w:rPr>
+        <w:t>taking also</w:t>
+      </w:r>
+      <w:proofErr w:type="gramEnd"/>
+      <w:r>
+        <w:rPr>
+          <w:i/>
+          <w:iCs/>
+          <w:color w:val="4472C4" w:themeColor="accent1"/>
+          <w:lang w:val="en-GB"/>
+        </w:rPr>
+        <w:t xml:space="preserve"> the higher interval) 3,510 people working in commercial gardens and 4,829 volunteers involved in community gardens, which is 1.32 times the inhabitants of the </w:t>
+      </w:r>
+      <w:proofErr w:type="spellStart"/>
+      <w:r>
+        <w:rPr>
+          <w:i/>
+          <w:iCs/>
+          <w:color w:val="4472C4" w:themeColor="accent1"/>
+          <w:lang w:val="en-GB"/>
+        </w:rPr>
+        <w:t>neighborhood</w:t>
+      </w:r>
+      <w:proofErr w:type="spellEnd"/>
+      <w:r>
+        <w:rPr>
+          <w:i/>
+          <w:iCs/>
+          <w:color w:val="4472C4" w:themeColor="accent1"/>
+          <w:lang w:val="en-GB"/>
+        </w:rPr>
+        <w:t>.</w:t>
       </w:r>
     </w:p>
     <w:p>
@@ -501,7 +787,21 @@
         <w:rPr>
           <w:lang w:val="en-GB"/>
         </w:rPr>
-        <w:t>Authors are also suggested to expand the Limitations section to give more details about how the indicators were selected. The value ‘choice’ aspect mentioned does not seem to be enough justification. Some of the indicators related to soil coverage and distance metrics, like UHI, runoff, accessibility to gardens, green per capita, etc., seem unspecific for urban agriculture and refer to green areas in general. This should be acknowledged in the text, in particular considering the lack of more specific social indicators capturing social benefits of urban farming beyond jobs.</w:t>
+        <w:t xml:space="preserve">Authors are also suggested to expand the Limitations section to give more details about how the indicators were selected. The value ‘choice’ aspect mentioned does not seem to be enough justification. Some of the indicators related to soil coverage and distance metrics, like UHI, runoff, accessibility to gardens, green per capita, etc., seem unspecific for urban agriculture and refer to green areas in general. This should be acknowledged in the text, </w:t>
+      </w:r>
+      <w:proofErr w:type="gramStart"/>
+      <w:r>
+        <w:rPr>
+          <w:lang w:val="en-GB"/>
+        </w:rPr>
+        <w:t>in particular considering</w:t>
+      </w:r>
+      <w:proofErr w:type="gramEnd"/>
+      <w:r>
+        <w:rPr>
+          <w:lang w:val="en-GB"/>
+        </w:rPr>
+        <w:t xml:space="preserve"> the lack of more specific social indicators capturing social benefits of urban farming beyond jobs.</w:t>
       </w:r>
     </w:p>
     <w:p>
@@ -580,7 +880,21 @@
         <w:rPr>
           <w:lang w:val="en-GB"/>
         </w:rPr>
-        <w:t xml:space="preserve">Another important limitation worth mentioning refers to the transferability challenge. The great diversity of urban settings undermines the capacity of this and other planning tools to be transferred to different contexts. In particular, there is a planning divide between cities in Western countries and the Global South. Authors are encouraged to mention this limitation and explain how it could be partially addressed through parametrisation. </w:t>
+        <w:t xml:space="preserve">Another important limitation worth mentioning refers to the transferability challenge. The great diversity of urban settings undermines the capacity of this and other planning tools to be transferred to different contexts. </w:t>
+      </w:r>
+      <w:proofErr w:type="gramStart"/>
+      <w:r>
+        <w:rPr>
+          <w:lang w:val="en-GB"/>
+        </w:rPr>
+        <w:t>In particular, there</w:t>
+      </w:r>
+      <w:proofErr w:type="gramEnd"/>
+      <w:r>
+        <w:rPr>
+          <w:lang w:val="en-GB"/>
+        </w:rPr>
+        <w:t xml:space="preserve"> is a planning divide between cities in Western countries and the Global South. Authors are encouraged to mention this limitation and explain how it could be partially addressed through parametrisation. </w:t>
       </w:r>
     </w:p>
     <w:p>
@@ -668,14 +982,32 @@
     <w:p>
       <w:pPr>
         <w:rPr>
-          <w:lang w:val="en-GB"/>
-        </w:rPr>
-      </w:pPr>
-      <w:r>
-        <w:rPr>
-          <w:lang w:val="en-GB"/>
-        </w:rPr>
-        <w:t>This is totally true. Currently, the tool is reserved for users with programming skills. We chose R and not other languages such as Python, because we believe that R is the programming language of non-programmers. It is used by many scientific disciplines such as biology, sociology, geography… Yet, we are planning to develop a web-based graphical interface for the tool to reach a wider audience. Any suggestions for funding are welcome.</w:t>
+          <w:color w:val="4472C4" w:themeColor="accent1"/>
+          <w:lang w:val="en-GB"/>
+        </w:rPr>
+      </w:pPr>
+      <w:r>
+        <w:rPr>
+          <w:color w:val="4472C4" w:themeColor="accent1"/>
+          <w:lang w:val="en-GB"/>
+        </w:rPr>
+        <w:t xml:space="preserve">This is totally true. Currently, the tool is reserved for users with programming skills. We chose R and </w:t>
+      </w:r>
+      <w:proofErr w:type="spellStart"/>
+      <w:r>
+        <w:rPr>
+          <w:color w:val="4472C4" w:themeColor="accent1"/>
+          <w:lang w:val="en-GB"/>
+        </w:rPr>
+        <w:t>not</w:t>
+      </w:r>
+      <w:proofErr w:type="spellEnd"/>
+      <w:r>
+        <w:rPr>
+          <w:color w:val="4472C4" w:themeColor="accent1"/>
+          <w:lang w:val="en-GB"/>
+        </w:rPr>
+        <w:t xml:space="preserve"> other languages such as Python, because we believe that R is the programming language of non-programmers. It is used by many scientific disciplines such as biology, sociology, geography… Yet, we are planning to develop a web-based graphical interface for the tool to reach a wider audience. Any suggestions for funding are welcome.</w:t>
       </w:r>
     </w:p>
     <w:p>
@@ -716,21 +1048,7 @@
             <w:rStyle w:val="Hyperlink"/>
             <w:lang w:val="en-GB"/>
           </w:rPr>
-          <w:t>https://doi.org/10.1016</w:t>
-        </w:r>
-        <w:r>
-          <w:rPr>
-            <w:rStyle w:val="Hyperlink"/>
-            <w:lang w:val="en-GB"/>
-          </w:rPr>
-          <w:t>/</w:t>
-        </w:r>
-        <w:r>
-          <w:rPr>
-            <w:rStyle w:val="Hyperlink"/>
-            <w:lang w:val="en-GB"/>
-          </w:rPr>
-          <w:t>j.scs.2022.104362</w:t>
+          <w:t>https://doi.org/10.1016/j.scs.2022.104362</w:t>
         </w:r>
       </w:hyperlink>
       <w:r>
@@ -767,12 +1085,21 @@
           </w:placeholder>
         </w:sdtPr>
         <w:sdtContent>
+          <w:proofErr w:type="spellStart"/>
           <w:r>
             <w:rPr>
               <w:rFonts w:eastAsia="Times New Roman"/>
               <w:color w:val="000000"/>
             </w:rPr>
-            <w:t>Grafius et al., (2020)</w:t>
+            <w:t>Grafius</w:t>
+          </w:r>
+          <w:proofErr w:type="spellEnd"/>
+          <w:r>
+            <w:rPr>
+              <w:rFonts w:eastAsia="Times New Roman"/>
+              <w:color w:val="000000"/>
+            </w:rPr>
+            <w:t xml:space="preserve"> et al., (2020)</w:t>
           </w:r>
         </w:sdtContent>
       </w:sdt>
@@ -800,7 +1127,21 @@
             <w:rPr>
               <w:rFonts w:eastAsia="Times New Roman"/>
             </w:rPr>
-            <w:t>Richardson &amp; Moskal, (2016)</w:t>
+            <w:t xml:space="preserve">Richardson &amp; </w:t>
+          </w:r>
+          <w:proofErr w:type="spellStart"/>
+          <w:r>
+            <w:rPr>
+              <w:rFonts w:eastAsia="Times New Roman"/>
+            </w:rPr>
+            <w:t>Moskal</w:t>
+          </w:r>
+          <w:proofErr w:type="spellEnd"/>
+          <w:r>
+            <w:rPr>
+              <w:rFonts w:eastAsia="Times New Roman"/>
+            </w:rPr>
+            <w:t>, (2016)</w:t>
           </w:r>
         </w:sdtContent>
       </w:sdt>
@@ -857,7 +1198,35 @@
             <w:rPr>
               <w:rFonts w:eastAsia="Times New Roman"/>
             </w:rPr>
-            <w:t>(Grewal &amp; Grewal, 2012)</w:t>
+            <w:t>(</w:t>
+          </w:r>
+          <w:proofErr w:type="spellStart"/>
+          <w:r>
+            <w:rPr>
+              <w:rFonts w:eastAsia="Times New Roman"/>
+            </w:rPr>
+            <w:t>Grewal</w:t>
+          </w:r>
+          <w:proofErr w:type="spellEnd"/>
+          <w:r>
+            <w:rPr>
+              <w:rFonts w:eastAsia="Times New Roman"/>
+            </w:rPr>
+            <w:t xml:space="preserve"> &amp; </w:t>
+          </w:r>
+          <w:proofErr w:type="spellStart"/>
+          <w:r>
+            <w:rPr>
+              <w:rFonts w:eastAsia="Times New Roman"/>
+            </w:rPr>
+            <w:t>Grewal</w:t>
+          </w:r>
+          <w:proofErr w:type="spellEnd"/>
+          <w:r>
+            <w:rPr>
+              <w:rFonts w:eastAsia="Times New Roman"/>
+            </w:rPr>
+            <w:t>, 2012)</w:t>
           </w:r>
         </w:sdtContent>
       </w:sdt>
@@ -895,7 +1264,23 @@
           <w:color w:val="4472C4" w:themeColor="accent1"/>
           <w:lang w:val="en-GB"/>
         </w:rPr>
-        <w:t>. Also, an most important, because we believe that the paper is a software tool presentation and, as such, should focus on the tool presented.</w:t>
+        <w:t xml:space="preserve">. Also, </w:t>
+      </w:r>
+      <w:proofErr w:type="gramStart"/>
+      <w:r>
+        <w:rPr>
+          <w:color w:val="4472C4" w:themeColor="accent1"/>
+          <w:lang w:val="en-GB"/>
+        </w:rPr>
+        <w:t>an</w:t>
+      </w:r>
+      <w:proofErr w:type="gramEnd"/>
+      <w:r>
+        <w:rPr>
+          <w:color w:val="4472C4" w:themeColor="accent1"/>
+          <w:lang w:val="en-GB"/>
+        </w:rPr>
+        <w:t xml:space="preserve"> most important, because we believe that the paper is a software tool presentation and, as such, should focus on the tool presented.</w:t>
       </w:r>
     </w:p>
     <w:p>
@@ -1237,7 +1622,21 @@
         <w:rPr>
           <w:lang w:val="en-GB"/>
         </w:rPr>
-        <w:t>Third, I am wondering if the generalization of the estimated benefits based on one tool or function makes sense or not. For example, an urban heat island is a study field in itself, which is complex. It also holds for air pollution and run-offs.</w:t>
+        <w:t xml:space="preserve">Third, I am wondering if the generalization of the estimated benefits based on one tool or function makes sense or not. For example, an urban heat island is a study </w:t>
+      </w:r>
+      <w:proofErr w:type="gramStart"/>
+      <w:r>
+        <w:rPr>
+          <w:lang w:val="en-GB"/>
+        </w:rPr>
+        <w:t>field in itself, which</w:t>
+      </w:r>
+      <w:proofErr w:type="gramEnd"/>
+      <w:r>
+        <w:rPr>
+          <w:lang w:val="en-GB"/>
+        </w:rPr>
+        <w:t xml:space="preserve"> is complex. It also holds for air pollution and run-offs.</w:t>
       </w:r>
     </w:p>
     <w:p>
@@ -1292,7 +1691,23 @@
           <w:color w:val="4472C4" w:themeColor="accent1"/>
           <w:lang w:val="en-GB"/>
         </w:rPr>
-        <w:t>We could specify where we get the data used for our example. But we believe that this is irrelevant since each case study must use the corresponding data sources. We used data from Catalan institutions such as the Catalan Cartographic Institute, the Catalan Statistics Institute and the Spanish cadastre. However, this is useless for a user trying to apply the tool in a case study outside Catalonia.</w:t>
+        <w:t xml:space="preserve">We could specify where we get the data used for our example. But we believe that this is irrelevant since each case study must use the corresponding data sources. We used data from Catalan institutions such as the Catalan Cartographic Institute, the Catalan Statistics </w:t>
+      </w:r>
+      <w:proofErr w:type="gramStart"/>
+      <w:r>
+        <w:rPr>
+          <w:color w:val="4472C4" w:themeColor="accent1"/>
+          <w:lang w:val="en-GB"/>
+        </w:rPr>
+        <w:t>Institute</w:t>
+      </w:r>
+      <w:proofErr w:type="gramEnd"/>
+      <w:r>
+        <w:rPr>
+          <w:color w:val="4472C4" w:themeColor="accent1"/>
+          <w:lang w:val="en-GB"/>
+        </w:rPr>
+        <w:t xml:space="preserve"> and the Spanish cadastre. However, this is useless for a user trying to apply the tool in a case study outside Catalonia.</w:t>
       </w:r>
     </w:p>
     <w:p>
@@ -1365,7 +1780,21 @@
         <w:rPr>
           <w:lang w:val="en-GB"/>
         </w:rPr>
-        <w:t>I believe that some additional justification on why the authors chose these specific indicators would further increase the robustness. In my view, this justification doesn't have to be only related to the relevancy or importance for decision-making from the selected indicators. I would definitely agree with a justification saying that this is a first shot at a wide framework that aims to increase the number of indicators in the future, either from the authors' or other contributors' side.</w:t>
+        <w:t xml:space="preserve">I believe that some additional justification on why the authors chose these specific indicators would further increase the robustness. In my view, this justification doesn't have to be only related to the relevancy or importance for decision-making from the selected indicators. I would </w:t>
+      </w:r>
+      <w:proofErr w:type="gramStart"/>
+      <w:r>
+        <w:rPr>
+          <w:lang w:val="en-GB"/>
+        </w:rPr>
+        <w:t>definitely agree</w:t>
+      </w:r>
+      <w:proofErr w:type="gramEnd"/>
+      <w:r>
+        <w:rPr>
+          <w:lang w:val="en-GB"/>
+        </w:rPr>
+        <w:t xml:space="preserve"> with a justification saying that this is a first shot at a wide framework that aims to increase the number of indicators in the future, either from the authors' or other contributors' side.</w:t>
       </w:r>
     </w:p>
     <w:p>
@@ -1399,7 +1828,27 @@
           <w:color w:val="4472C4" w:themeColor="accent1"/>
           <w:lang w:val="en-GB"/>
         </w:rPr>
-        <w:t>The current version of the package includes 8 indicators related to various urban challenges defined, as defined in part by a handbook of indicators to evaluate the impact of nature-based solutions  (Dumitru &amp; Wendling, 2021). From this source, we chose 8 indicators that meet the following criteria: (1) Measurability: The indicators can be quantitatively measured based on the area or location. (2) Direct Influence: Urban agriculture (UA) has a direct impact on the indicators, meaning that changes in UA will affect the indicator's values. (3) Relevance to UC: The indicators are directly linked to a specific UC, and at least indirectly connected to another UC, allowing us to capture multiple dimensions of urban sustainability. By considering these criteria, we ensured that the selected indicators provide a holistic understanding of the impact of UA on urban challenges.</w:t>
+        <w:t xml:space="preserve">The current version of the package includes 8 indicators related to various urban challenges defined, as defined in part by a handbook of indicators to evaluate the impact of nature-based </w:t>
+      </w:r>
+      <w:proofErr w:type="gramStart"/>
+      <w:r>
+        <w:rPr>
+          <w:i/>
+          <w:iCs/>
+          <w:color w:val="4472C4" w:themeColor="accent1"/>
+          <w:lang w:val="en-GB"/>
+        </w:rPr>
+        <w:t>solutions  (</w:t>
+      </w:r>
+      <w:proofErr w:type="gramEnd"/>
+      <w:r>
+        <w:rPr>
+          <w:i/>
+          <w:iCs/>
+          <w:color w:val="4472C4" w:themeColor="accent1"/>
+          <w:lang w:val="en-GB"/>
+        </w:rPr>
+        <w:t>Dumitru &amp; Wendling, 2021). From this source, we chose 8 indicators that meet the following criteria: (1) Measurability: The indicators can be quantitatively measured based on the area or location. (2) Direct Influence: Urban agriculture (UA) has a direct impact on the indicators, meaning that changes in UA will affect the indicator's values. (3) Relevance to UC: The indicators are directly linked to a specific UC, and at least indirectly connected to another UC, allowing us to capture multiple dimensions of urban sustainability. By considering these criteria, we ensured that the selected indicators provide a holistic understanding of the impact of UA on urban challenges.</w:t>
       </w:r>
     </w:p>
     <w:p>
@@ -1537,7 +1986,27 @@
           <w:lang w:val="en-GB"/>
         </w:rPr>
         <w:lastRenderedPageBreak/>
-        <w:t>harvested in scenario 1 could provide all the water in the neighbourhood during 2 days and a half.</w:t>
+        <w:t xml:space="preserve">harvested in scenario 1 could provide all the water in the neighbourhood </w:t>
+      </w:r>
+      <w:proofErr w:type="gramStart"/>
+      <w:r>
+        <w:rPr>
+          <w:i/>
+          <w:iCs/>
+          <w:color w:val="4472C4" w:themeColor="accent1"/>
+          <w:lang w:val="en-GB"/>
+        </w:rPr>
+        <w:t>during</w:t>
+      </w:r>
+      <w:proofErr w:type="gramEnd"/>
+      <w:r>
+        <w:rPr>
+          <w:i/>
+          <w:iCs/>
+          <w:color w:val="4472C4" w:themeColor="accent1"/>
+          <w:lang w:val="en-GB"/>
+        </w:rPr>
+        <w:t xml:space="preserve"> 2 days and a half.</w:t>
       </w:r>
     </w:p>
     <w:p>
@@ -1565,7 +2034,47 @@
           <w:color w:val="4472C4" w:themeColor="accent1"/>
           <w:lang w:val="en-GB"/>
         </w:rPr>
-        <w:t>This indicator can be used to explore the fullfilment of WHO recommendations, which recommend that all citizens should have a green area larger than 0,5 ha closer than 300 metres (WHO, 2017).  This can be achieved by adjusting the argument min_area used to calculate the indicator that filters all the green areas smaller than the value provided to the argument.</w:t>
+        <w:t xml:space="preserve">This indicator can be used to explore the </w:t>
+      </w:r>
+      <w:proofErr w:type="spellStart"/>
+      <w:r>
+        <w:rPr>
+          <w:i/>
+          <w:iCs/>
+          <w:color w:val="4472C4" w:themeColor="accent1"/>
+          <w:lang w:val="en-GB"/>
+        </w:rPr>
+        <w:t>fullfilment</w:t>
+      </w:r>
+      <w:proofErr w:type="spellEnd"/>
+      <w:r>
+        <w:rPr>
+          <w:i/>
+          <w:iCs/>
+          <w:color w:val="4472C4" w:themeColor="accent1"/>
+          <w:lang w:val="en-GB"/>
+        </w:rPr>
+        <w:t xml:space="preserve"> of WHO recommendations, which recommend that all citizens should have a green area larger than 0,5 ha closer than 300 metres (WHO, 2017).  This can be achieved by adjusting the argument </w:t>
+      </w:r>
+      <w:proofErr w:type="spellStart"/>
+      <w:r>
+        <w:rPr>
+          <w:i/>
+          <w:iCs/>
+          <w:color w:val="4472C4" w:themeColor="accent1"/>
+          <w:lang w:val="en-GB"/>
+        </w:rPr>
+        <w:t>min_area</w:t>
+      </w:r>
+      <w:proofErr w:type="spellEnd"/>
+      <w:r>
+        <w:rPr>
+          <w:i/>
+          <w:iCs/>
+          <w:color w:val="4472C4" w:themeColor="accent1"/>
+          <w:lang w:val="en-GB"/>
+        </w:rPr>
+        <w:t xml:space="preserve"> used to calculate the indicator that filters all the green areas smaller than the value provided to the argument.</w:t>
       </w:r>
     </w:p>
     <w:p>
@@ -1602,7 +2111,27 @@
           <w:color w:val="4472C4" w:themeColor="accent1"/>
           <w:lang w:val="en-GB"/>
         </w:rPr>
-        <w:t>Considering the car emissions limitation imposed by the Euro 6 standard and assuming that cars drive at 50 km/h in the city, The sequestration of scenario 2 is approximately equivalent to neutralizing emissions from 130 cars (1.04 gr/s/car).</w:t>
+        <w:t xml:space="preserve">Considering the car emissions limitation imposed by the Euro 6 standard and </w:t>
+      </w:r>
+      <w:proofErr w:type="gramStart"/>
+      <w:r>
+        <w:rPr>
+          <w:i/>
+          <w:iCs/>
+          <w:color w:val="4472C4" w:themeColor="accent1"/>
+          <w:lang w:val="en-GB"/>
+        </w:rPr>
+        <w:t>assuming that</w:t>
+      </w:r>
+      <w:proofErr w:type="gramEnd"/>
+      <w:r>
+        <w:rPr>
+          <w:i/>
+          <w:iCs/>
+          <w:color w:val="4472C4" w:themeColor="accent1"/>
+          <w:lang w:val="en-GB"/>
+        </w:rPr>
+        <w:t xml:space="preserve"> cars drive at 50 km/h in the city, The sequestration of scenario 2 is approximately equivalent to neutralizing emissions from 130 cars (1.04 gr/s/car).</w:t>
       </w:r>
     </w:p>
     <w:p>
@@ -1630,7 +2159,27 @@
           <w:color w:val="4472C4" w:themeColor="accent1"/>
           <w:lang w:val="en-GB"/>
         </w:rPr>
-        <w:t>The number of jobs and volunteers can be compared to the population in the neighbourhood. In that case, using median values, the jobs of scenario 2 represents 30% of the population while the volunteers the 40%. We must note, that the scenario 2 is converting all the available streets and rooftops to urban gardens, and so the number may feel a bit overestimated.</w:t>
+        <w:t xml:space="preserve">The number of jobs and volunteers can be compared to the population in the neighbourhood. In that case, using median values, the jobs of scenario 2 represents 30% of the population while the volunteers the 40%. We must </w:t>
+      </w:r>
+      <w:proofErr w:type="gramStart"/>
+      <w:r>
+        <w:rPr>
+          <w:i/>
+          <w:iCs/>
+          <w:color w:val="4472C4" w:themeColor="accent1"/>
+          <w:lang w:val="en-GB"/>
+        </w:rPr>
+        <w:t>note,</w:t>
+      </w:r>
+      <w:proofErr w:type="gramEnd"/>
+      <w:r>
+        <w:rPr>
+          <w:i/>
+          <w:iCs/>
+          <w:color w:val="4472C4" w:themeColor="accent1"/>
+          <w:lang w:val="en-GB"/>
+        </w:rPr>
+        <w:t xml:space="preserve"> that the scenario 2 is converting all the available streets and rooftops to urban gardens, and so the number may feel a bit overestimated.</w:t>
       </w:r>
     </w:p>
     <w:p>
@@ -1658,7 +2207,27 @@
           <w:color w:val="4472C4" w:themeColor="accent1"/>
           <w:lang w:val="en-GB"/>
         </w:rPr>
-        <w:t>However, remarkably, Sant Narcís sud increased from 6.6 to 9.4 m2/capita from base scenario to scenario 1, surpassing the standard of 9 m2/capita.</w:t>
+        <w:t xml:space="preserve">However, remarkably, Sant Narcís </w:t>
+      </w:r>
+      <w:proofErr w:type="spellStart"/>
+      <w:r>
+        <w:rPr>
+          <w:i/>
+          <w:iCs/>
+          <w:color w:val="4472C4" w:themeColor="accent1"/>
+          <w:lang w:val="en-GB"/>
+        </w:rPr>
+        <w:t>sud</w:t>
+      </w:r>
+      <w:proofErr w:type="spellEnd"/>
+      <w:r>
+        <w:rPr>
+          <w:i/>
+          <w:iCs/>
+          <w:color w:val="4472C4" w:themeColor="accent1"/>
+          <w:lang w:val="en-GB"/>
+        </w:rPr>
+        <w:t xml:space="preserve"> increased from 6.6 to 9.4 m2/capita from base scenario to scenario 1, surpassing the standard of 9 m2/capita.</w:t>
       </w:r>
     </w:p>
     <w:p>
@@ -1689,7 +2258,107 @@
           <w:color w:val="4472C4" w:themeColor="accent1"/>
           <w:lang w:val="en-GB"/>
         </w:rPr>
-        <w:t>Taking the most optimistic scenario ( s2 at quantile 95%) and considering the value per capita, the urban agriculture in our example could produce 191.94 kg/year/person. The daily intake of fruits and vegetables recommended by the FAO is 200 gr/person, i.e. 73 kg/person/year ( FAO &amp; WHO, 2004). Therefore, our optimistic estimation would provide 2.63 times the neighborhood’s needs in fruits and vegetables. However, it would require (taking also the higher interval) 3,510 people working in commercial gardens and 4,829 volunteers involved in community gardens, which is 1.32 times the inhabitants of the neighborhood.</w:t>
+        <w:t xml:space="preserve">Taking the most optimistic scenario </w:t>
+      </w:r>
+      <w:proofErr w:type="gramStart"/>
+      <w:r>
+        <w:rPr>
+          <w:i/>
+          <w:iCs/>
+          <w:color w:val="4472C4" w:themeColor="accent1"/>
+          <w:lang w:val="en-GB"/>
+        </w:rPr>
+        <w:t>( s</w:t>
+      </w:r>
+      <w:proofErr w:type="gramEnd"/>
+      <w:r>
+        <w:rPr>
+          <w:i/>
+          <w:iCs/>
+          <w:color w:val="4472C4" w:themeColor="accent1"/>
+          <w:lang w:val="en-GB"/>
+        </w:rPr>
+        <w:t xml:space="preserve">2 at quantile 95%) and considering the value per capita, the urban agriculture in our example could produce 191.94 kg/year/person. The daily intake of fruits and vegetables recommended by the FAO is 200 gr/person, i.e. 73 kg/person/year </w:t>
+      </w:r>
+      <w:proofErr w:type="gramStart"/>
+      <w:r>
+        <w:rPr>
+          <w:i/>
+          <w:iCs/>
+          <w:color w:val="4472C4" w:themeColor="accent1"/>
+          <w:lang w:val="en-GB"/>
+        </w:rPr>
+        <w:t>( FAO</w:t>
+      </w:r>
+      <w:proofErr w:type="gramEnd"/>
+      <w:r>
+        <w:rPr>
+          <w:i/>
+          <w:iCs/>
+          <w:color w:val="4472C4" w:themeColor="accent1"/>
+          <w:lang w:val="en-GB"/>
+        </w:rPr>
+        <w:t xml:space="preserve"> &amp; WHO, 2004). Therefore, our optimistic estimation would provide 2.63 times the </w:t>
+      </w:r>
+      <w:proofErr w:type="spellStart"/>
+      <w:r>
+        <w:rPr>
+          <w:i/>
+          <w:iCs/>
+          <w:color w:val="4472C4" w:themeColor="accent1"/>
+          <w:lang w:val="en-GB"/>
+        </w:rPr>
+        <w:t>neighborhood’s</w:t>
+      </w:r>
+      <w:proofErr w:type="spellEnd"/>
+      <w:r>
+        <w:rPr>
+          <w:i/>
+          <w:iCs/>
+          <w:color w:val="4472C4" w:themeColor="accent1"/>
+          <w:lang w:val="en-GB"/>
+        </w:rPr>
+        <w:t xml:space="preserve"> needs in fruits and vegetables. However, it would require (</w:t>
+      </w:r>
+      <w:proofErr w:type="gramStart"/>
+      <w:r>
+        <w:rPr>
+          <w:i/>
+          <w:iCs/>
+          <w:color w:val="4472C4" w:themeColor="accent1"/>
+          <w:lang w:val="en-GB"/>
+        </w:rPr>
+        <w:t>taking also</w:t>
+      </w:r>
+      <w:proofErr w:type="gramEnd"/>
+      <w:r>
+        <w:rPr>
+          <w:i/>
+          <w:iCs/>
+          <w:color w:val="4472C4" w:themeColor="accent1"/>
+          <w:lang w:val="en-GB"/>
+        </w:rPr>
+        <w:t xml:space="preserve"> the higher interval) 3,510 people working in commercial gardens and 4,829 volunteers involved in community gardens, which is 1.32 times the inhabitants of the </w:t>
+      </w:r>
+      <w:proofErr w:type="spellStart"/>
+      <w:r>
+        <w:rPr>
+          <w:i/>
+          <w:iCs/>
+          <w:color w:val="4472C4" w:themeColor="accent1"/>
+          <w:lang w:val="en-GB"/>
+        </w:rPr>
+        <w:t>neighborhood</w:t>
+      </w:r>
+      <w:proofErr w:type="spellEnd"/>
+      <w:r>
+        <w:rPr>
+          <w:i/>
+          <w:iCs/>
+          <w:color w:val="4472C4" w:themeColor="accent1"/>
+          <w:lang w:val="en-GB"/>
+        </w:rPr>
+        <w:t>.</w:t>
       </w:r>
     </w:p>
     <w:p>
@@ -1727,14 +2396,124 @@
           <w:lang w:val="en-GB"/>
         </w:rPr>
       </w:pPr>
-      <w:r>
-        <w:rPr>
-          <w:i/>
-          <w:iCs/>
-          <w:lang w:val="en-GB"/>
-        </w:rPr>
-        <w:t>proj_create_from_database: datum not found proj_create_from_database: ellipsoid not found proj_create_from_database: prime meridian not found proj_create_from_database: datum not found proj_create_from_database: ellipsoid not found proj_create_from_database: prime meridian not found</w:t>
-      </w:r>
+      <w:proofErr w:type="spellStart"/>
+      <w:r>
+        <w:rPr>
+          <w:i/>
+          <w:iCs/>
+          <w:lang w:val="en-GB"/>
+        </w:rPr>
+        <w:t>proj_create_from_database</w:t>
+      </w:r>
+      <w:proofErr w:type="spellEnd"/>
+      <w:r>
+        <w:rPr>
+          <w:i/>
+          <w:iCs/>
+          <w:lang w:val="en-GB"/>
+        </w:rPr>
+        <w:t xml:space="preserve">: datum not found </w:t>
+      </w:r>
+      <w:proofErr w:type="spellStart"/>
+      <w:r>
+        <w:rPr>
+          <w:i/>
+          <w:iCs/>
+          <w:lang w:val="en-GB"/>
+        </w:rPr>
+        <w:t>proj_create_from_database</w:t>
+      </w:r>
+      <w:proofErr w:type="spellEnd"/>
+      <w:r>
+        <w:rPr>
+          <w:i/>
+          <w:iCs/>
+          <w:lang w:val="en-GB"/>
+        </w:rPr>
+        <w:t xml:space="preserve">: ellipsoid not found </w:t>
+      </w:r>
+      <w:proofErr w:type="spellStart"/>
+      <w:r>
+        <w:rPr>
+          <w:i/>
+          <w:iCs/>
+          <w:lang w:val="en-GB"/>
+        </w:rPr>
+        <w:t>proj_create_from_database</w:t>
+      </w:r>
+      <w:proofErr w:type="spellEnd"/>
+      <w:r>
+        <w:rPr>
+          <w:i/>
+          <w:iCs/>
+          <w:lang w:val="en-GB"/>
+        </w:rPr>
+        <w:t xml:space="preserve">: prime meridian not found </w:t>
+      </w:r>
+      <w:proofErr w:type="spellStart"/>
+      <w:r>
+        <w:rPr>
+          <w:i/>
+          <w:iCs/>
+          <w:lang w:val="en-GB"/>
+        </w:rPr>
+        <w:t>proj_create_from_database</w:t>
+      </w:r>
+      <w:proofErr w:type="spellEnd"/>
+      <w:r>
+        <w:rPr>
+          <w:i/>
+          <w:iCs/>
+          <w:lang w:val="en-GB"/>
+        </w:rPr>
+        <w:t xml:space="preserve">: datum not found </w:t>
+      </w:r>
+      <w:proofErr w:type="spellStart"/>
+      <w:r>
+        <w:rPr>
+          <w:i/>
+          <w:iCs/>
+          <w:lang w:val="en-GB"/>
+        </w:rPr>
+        <w:t>proj_create_from_database</w:t>
+      </w:r>
+      <w:proofErr w:type="spellEnd"/>
+      <w:r>
+        <w:rPr>
+          <w:i/>
+          <w:iCs/>
+          <w:lang w:val="en-GB"/>
+        </w:rPr>
+        <w:t xml:space="preserve">: ellipsoid not found </w:t>
+      </w:r>
+      <w:proofErr w:type="spellStart"/>
+      <w:r>
+        <w:rPr>
+          <w:i/>
+          <w:iCs/>
+          <w:lang w:val="en-GB"/>
+        </w:rPr>
+        <w:t>proj_create_from_database</w:t>
+      </w:r>
+      <w:proofErr w:type="spellEnd"/>
+      <w:r>
+        <w:rPr>
+          <w:i/>
+          <w:iCs/>
+          <w:lang w:val="en-GB"/>
+        </w:rPr>
+        <w:t xml:space="preserve">: prime meridian not </w:t>
+      </w:r>
+      <w:proofErr w:type="gramStart"/>
+      <w:r>
+        <w:rPr>
+          <w:i/>
+          <w:iCs/>
+          <w:lang w:val="en-GB"/>
+        </w:rPr>
+        <w:t>found</w:t>
+      </w:r>
+      <w:proofErr w:type="gramEnd"/>
     </w:p>
     <w:p>
       <w:pPr>
@@ -1751,7 +2530,207 @@
           <w:iCs/>
           <w:lang w:val="en-GB"/>
         </w:rPr>
-        <w:t xml:space="preserve">Warning messages: 1: In CPL_rasterize(file, driver, st_geometry(sf), values, options, : GDAL Message 1: The definition of geographic CRS EPSG:4258 got from GeoTIFF keys is not the same as the one from the EPSG registry, which may cause issues during reprojection operations. Set GTIFF_SRS_SOURCE configuration option to EPSG to use official parameters (overriding the ones from GeoTIFF keys), or to GEOKEYS to use custom values from GeoTIFF keys and drop the EPSG code. 2: In CPL_read_gdal(as.character(x), as.character(options), as.character(driver), : GDAL Message 1: The definition of geographic CRS EPSG:4258 got from GeoTIFF keys is not the same as the one from the EPSG registry, which may cause issues during reprojection </w:t>
+        <w:t xml:space="preserve">Warning messages: 1: In </w:t>
+      </w:r>
+      <w:proofErr w:type="spellStart"/>
+      <w:r>
+        <w:rPr>
+          <w:i/>
+          <w:iCs/>
+          <w:lang w:val="en-GB"/>
+        </w:rPr>
+        <w:t>CPL_</w:t>
+      </w:r>
+      <w:proofErr w:type="gramStart"/>
+      <w:r>
+        <w:rPr>
+          <w:i/>
+          <w:iCs/>
+          <w:lang w:val="en-GB"/>
+        </w:rPr>
+        <w:t>rasterize</w:t>
+      </w:r>
+      <w:proofErr w:type="spellEnd"/>
+      <w:r>
+        <w:rPr>
+          <w:i/>
+          <w:iCs/>
+          <w:lang w:val="en-GB"/>
+        </w:rPr>
+        <w:t>(</w:t>
+      </w:r>
+      <w:proofErr w:type="gramEnd"/>
+      <w:r>
+        <w:rPr>
+          <w:i/>
+          <w:iCs/>
+          <w:lang w:val="en-GB"/>
+        </w:rPr>
+        <w:t xml:space="preserve">file, driver, </w:t>
+      </w:r>
+      <w:proofErr w:type="spellStart"/>
+      <w:r>
+        <w:rPr>
+          <w:i/>
+          <w:iCs/>
+          <w:lang w:val="en-GB"/>
+        </w:rPr>
+        <w:t>st_geometry</w:t>
+      </w:r>
+      <w:proofErr w:type="spellEnd"/>
+      <w:r>
+        <w:rPr>
+          <w:i/>
+          <w:iCs/>
+          <w:lang w:val="en-GB"/>
+        </w:rPr>
+        <w:t xml:space="preserve">(sf), values, options, : GDAL Message 1: The definition of geographic CRS EPSG:4258 got from </w:t>
+      </w:r>
+      <w:proofErr w:type="spellStart"/>
+      <w:r>
+        <w:rPr>
+          <w:i/>
+          <w:iCs/>
+          <w:lang w:val="en-GB"/>
+        </w:rPr>
+        <w:t>GeoTIFF</w:t>
+      </w:r>
+      <w:proofErr w:type="spellEnd"/>
+      <w:r>
+        <w:rPr>
+          <w:i/>
+          <w:iCs/>
+          <w:lang w:val="en-GB"/>
+        </w:rPr>
+        <w:t xml:space="preserve"> keys is not the same as the one from the EPSG registry, which may cause issues during reprojection operations. Set GTIFF_SRS_SOURCE configuration option to EPSG to use official parameters (overriding the ones from </w:t>
+      </w:r>
+      <w:proofErr w:type="spellStart"/>
+      <w:r>
+        <w:rPr>
+          <w:i/>
+          <w:iCs/>
+          <w:lang w:val="en-GB"/>
+        </w:rPr>
+        <w:t>GeoTIFF</w:t>
+      </w:r>
+      <w:proofErr w:type="spellEnd"/>
+      <w:r>
+        <w:rPr>
+          <w:i/>
+          <w:iCs/>
+          <w:lang w:val="en-GB"/>
+        </w:rPr>
+        <w:t xml:space="preserve"> keys), or to GEOKEYS to use custom values from </w:t>
+      </w:r>
+      <w:proofErr w:type="spellStart"/>
+      <w:r>
+        <w:rPr>
+          <w:i/>
+          <w:iCs/>
+          <w:lang w:val="en-GB"/>
+        </w:rPr>
+        <w:t>GeoTIFF</w:t>
+      </w:r>
+      <w:proofErr w:type="spellEnd"/>
+      <w:r>
+        <w:rPr>
+          <w:i/>
+          <w:iCs/>
+          <w:lang w:val="en-GB"/>
+        </w:rPr>
+        <w:t xml:space="preserve"> keys and drop the EPSG code. 2: In </w:t>
+      </w:r>
+      <w:proofErr w:type="spellStart"/>
+      <w:r>
+        <w:rPr>
+          <w:i/>
+          <w:iCs/>
+          <w:lang w:val="en-GB"/>
+        </w:rPr>
+        <w:t>CPL_read_gdal</w:t>
+      </w:r>
+      <w:proofErr w:type="spellEnd"/>
+      <w:r>
+        <w:rPr>
+          <w:i/>
+          <w:iCs/>
+          <w:lang w:val="en-GB"/>
+        </w:rPr>
+        <w:t>(</w:t>
+      </w:r>
+      <w:proofErr w:type="spellStart"/>
+      <w:proofErr w:type="gramStart"/>
+      <w:r>
+        <w:rPr>
+          <w:i/>
+          <w:iCs/>
+          <w:lang w:val="en-GB"/>
+        </w:rPr>
+        <w:t>as.character</w:t>
+      </w:r>
+      <w:proofErr w:type="spellEnd"/>
+      <w:proofErr w:type="gramEnd"/>
+      <w:r>
+        <w:rPr>
+          <w:i/>
+          <w:iCs/>
+          <w:lang w:val="en-GB"/>
+        </w:rPr>
+        <w:t xml:space="preserve">(x), </w:t>
+      </w:r>
+      <w:proofErr w:type="spellStart"/>
+      <w:r>
+        <w:rPr>
+          <w:i/>
+          <w:iCs/>
+          <w:lang w:val="en-GB"/>
+        </w:rPr>
+        <w:t>as.character</w:t>
+      </w:r>
+      <w:proofErr w:type="spellEnd"/>
+      <w:r>
+        <w:rPr>
+          <w:i/>
+          <w:iCs/>
+          <w:lang w:val="en-GB"/>
+        </w:rPr>
+        <w:t xml:space="preserve">(options), </w:t>
+      </w:r>
+      <w:proofErr w:type="spellStart"/>
+      <w:r>
+        <w:rPr>
+          <w:i/>
+          <w:iCs/>
+          <w:lang w:val="en-GB"/>
+        </w:rPr>
+        <w:t>as.character</w:t>
+      </w:r>
+      <w:proofErr w:type="spellEnd"/>
+      <w:r>
+        <w:rPr>
+          <w:i/>
+          <w:iCs/>
+          <w:lang w:val="en-GB"/>
+        </w:rPr>
+        <w:t xml:space="preserve">(driver), : GDAL Message 1: The definition of geographic CRS EPSG:4258 got from </w:t>
+      </w:r>
+      <w:proofErr w:type="spellStart"/>
+      <w:r>
+        <w:rPr>
+          <w:i/>
+          <w:iCs/>
+          <w:lang w:val="en-GB"/>
+        </w:rPr>
+        <w:t>GeoTIFF</w:t>
+      </w:r>
+      <w:proofErr w:type="spellEnd"/>
+      <w:r>
+        <w:rPr>
+          <w:i/>
+          <w:iCs/>
+          <w:lang w:val="en-GB"/>
+        </w:rPr>
+        <w:t xml:space="preserve"> keys is not the same as the one from the EPSG registry, which may cause issues during reprojection </w:t>
       </w:r>
       <w:r>
         <w:rPr>
@@ -1760,20 +2739,70 @@
           <w:lang w:val="en-GB"/>
         </w:rPr>
         <w:lastRenderedPageBreak/>
-        <w:t>operations. Set GTIFF_SRS_SOURCE configuration option to EPSG to use official parameters (overriding the ones from GeoTIFF keys), or to GEOKEYS to use custom values from GeoTIFF keys and drop the EPSG code.</w:t>
-      </w:r>
-    </w:p>
-    <w:p>
-      <w:pPr>
-        <w:rPr>
-          <w:lang w:val="en-GB"/>
-        </w:rPr>
-      </w:pPr>
-      <w:r>
-        <w:rPr>
-          <w:lang w:val="en-GB"/>
-        </w:rPr>
-        <w:t>I have tried several ways to solve this but the problem persists. Have you faced the same problem while developing the package? I guess that if I've found this problem other people will, so maybe it will be interesting to keep a supporting file with the most common errors up to date together with the package.</w:t>
+        <w:t xml:space="preserve">operations. Set GTIFF_SRS_SOURCE configuration option to EPSG to use official parameters (overriding the ones from </w:t>
+      </w:r>
+      <w:proofErr w:type="spellStart"/>
+      <w:r>
+        <w:rPr>
+          <w:i/>
+          <w:iCs/>
+          <w:lang w:val="en-GB"/>
+        </w:rPr>
+        <w:t>GeoTIFF</w:t>
+      </w:r>
+      <w:proofErr w:type="spellEnd"/>
+      <w:r>
+        <w:rPr>
+          <w:i/>
+          <w:iCs/>
+          <w:lang w:val="en-GB"/>
+        </w:rPr>
+        <w:t xml:space="preserve"> keys), or to GEOKEYS to use custom values from </w:t>
+      </w:r>
+      <w:proofErr w:type="spellStart"/>
+      <w:r>
+        <w:rPr>
+          <w:i/>
+          <w:iCs/>
+          <w:lang w:val="en-GB"/>
+        </w:rPr>
+        <w:t>GeoTIFF</w:t>
+      </w:r>
+      <w:proofErr w:type="spellEnd"/>
+      <w:r>
+        <w:rPr>
+          <w:i/>
+          <w:iCs/>
+          <w:lang w:val="en-GB"/>
+        </w:rPr>
+        <w:t xml:space="preserve"> keys and drop the EPSG code.</w:t>
+      </w:r>
+    </w:p>
+    <w:p>
+      <w:pPr>
+        <w:rPr>
+          <w:lang w:val="en-GB"/>
+        </w:rPr>
+      </w:pPr>
+      <w:r>
+        <w:rPr>
+          <w:lang w:val="en-GB"/>
+        </w:rPr>
+        <w:t xml:space="preserve">I have tried several ways to solve </w:t>
+      </w:r>
+      <w:proofErr w:type="gramStart"/>
+      <w:r>
+        <w:rPr>
+          <w:lang w:val="en-GB"/>
+        </w:rPr>
+        <w:t>this</w:t>
+      </w:r>
+      <w:proofErr w:type="gramEnd"/>
+      <w:r>
+        <w:rPr>
+          <w:lang w:val="en-GB"/>
+        </w:rPr>
+        <w:t xml:space="preserve"> but the problem persists. Have you faced the same problem while developing the package? I guess that if I've found this problem other people will, so maybe it will be interesting to keep a supporting file with the most common errors up to date together with the package.</w:t>
       </w:r>
     </w:p>
     <w:p>
@@ -1810,14 +2839,39 @@
           <w:color w:val="4472C4" w:themeColor="accent1"/>
           <w:lang w:val="en-GB"/>
         </w:rPr>
-        <w:t>Regarding the warning, this is very specific of our example. The problem is that spatial data in Catalonia is under the projection EPSG: 25831. The description of this projection for GeoTIFF</w:t>
-      </w:r>
-      <w:r>
-        <w:rPr>
-          <w:color w:val="4472C4" w:themeColor="accent1"/>
-          <w:lang w:val="en-GB"/>
-        </w:rPr>
-        <w:t xml:space="preserve"> (like SVF.tif)</w:t>
+        <w:t xml:space="preserve">Regarding the warning, this is very specific of our example. The problem is that spatial data in Catalonia is under the projection EPSG: 25831. The description of this projection for </w:t>
+      </w:r>
+      <w:proofErr w:type="spellStart"/>
+      <w:r>
+        <w:rPr>
+          <w:color w:val="4472C4" w:themeColor="accent1"/>
+          <w:lang w:val="en-GB"/>
+        </w:rPr>
+        <w:t>GeoTIFF</w:t>
+      </w:r>
+      <w:proofErr w:type="spellEnd"/>
+      <w:r>
+        <w:rPr>
+          <w:color w:val="4472C4" w:themeColor="accent1"/>
+          <w:lang w:val="en-GB"/>
+        </w:rPr>
+        <w:t xml:space="preserve"> (like </w:t>
+      </w:r>
+      <w:proofErr w:type="spellStart"/>
+      <w:r>
+        <w:rPr>
+          <w:color w:val="4472C4" w:themeColor="accent1"/>
+          <w:lang w:val="en-GB"/>
+        </w:rPr>
+        <w:t>SVF.tif</w:t>
+      </w:r>
+      <w:proofErr w:type="spellEnd"/>
+      <w:r>
+        <w:rPr>
+          <w:color w:val="4472C4" w:themeColor="accent1"/>
+          <w:lang w:val="en-GB"/>
+        </w:rPr>
+        <w:t>)</w:t>
       </w:r>
       <w:r>
         <w:rPr>
@@ -1919,7 +2973,35 @@
         <w:rPr>
           <w:lang w:val="en-GB"/>
         </w:rPr>
-        <w:t>Section Methods; Implementation: the model under the package: Why only dplyr is listed as package dependency when other packages from the tidyverse package collection are used in the Use Cases section? Do you consider that Use Cases is not an explicit part of the package?</w:t>
+        <w:t xml:space="preserve">Section Methods; Implementation: the model under the package: Why only </w:t>
+      </w:r>
+      <w:proofErr w:type="spellStart"/>
+      <w:r>
+        <w:rPr>
+          <w:lang w:val="en-GB"/>
+        </w:rPr>
+        <w:t>dplyr</w:t>
+      </w:r>
+      <w:proofErr w:type="spellEnd"/>
+      <w:r>
+        <w:rPr>
+          <w:lang w:val="en-GB"/>
+        </w:rPr>
+        <w:t xml:space="preserve"> is listed as package dependency when other packages from the </w:t>
+      </w:r>
+      <w:proofErr w:type="spellStart"/>
+      <w:r>
+        <w:rPr>
+          <w:lang w:val="en-GB"/>
+        </w:rPr>
+        <w:t>tidyverse</w:t>
+      </w:r>
+      <w:proofErr w:type="spellEnd"/>
+      <w:r>
+        <w:rPr>
+          <w:lang w:val="en-GB"/>
+        </w:rPr>
+        <w:t xml:space="preserve"> package collection are used in the Use Cases section? Do you consider that Use Cases is not an explicit part of the package?</w:t>
       </w:r>
     </w:p>
     <w:p>
@@ -1965,8 +3047,333 @@
           <w:iCs/>
           <w:color w:val="4472C4" w:themeColor="accent1"/>
         </w:rPr>
-        <w:t xml:space="preserve">To replicate this section, apart from the ediblecity package, you will need to load the following packages in your R namespace using the function </w:t>
-      </w:r>
+        <w:t xml:space="preserve">To </w:t>
+      </w:r>
+      <w:proofErr w:type="spellStart"/>
+      <w:r>
+        <w:rPr>
+          <w:i/>
+          <w:iCs/>
+          <w:color w:val="4472C4" w:themeColor="accent1"/>
+        </w:rPr>
+        <w:t>replicate</w:t>
+      </w:r>
+      <w:proofErr w:type="spellEnd"/>
+      <w:r>
+        <w:rPr>
+          <w:i/>
+          <w:iCs/>
+          <w:color w:val="4472C4" w:themeColor="accent1"/>
+        </w:rPr>
+        <w:t xml:space="preserve"> </w:t>
+      </w:r>
+      <w:proofErr w:type="spellStart"/>
+      <w:r>
+        <w:rPr>
+          <w:i/>
+          <w:iCs/>
+          <w:color w:val="4472C4" w:themeColor="accent1"/>
+        </w:rPr>
+        <w:t>this</w:t>
+      </w:r>
+      <w:proofErr w:type="spellEnd"/>
+      <w:r>
+        <w:rPr>
+          <w:i/>
+          <w:iCs/>
+          <w:color w:val="4472C4" w:themeColor="accent1"/>
+        </w:rPr>
+        <w:t xml:space="preserve"> </w:t>
+      </w:r>
+      <w:proofErr w:type="spellStart"/>
+      <w:r>
+        <w:rPr>
+          <w:i/>
+          <w:iCs/>
+          <w:color w:val="4472C4" w:themeColor="accent1"/>
+        </w:rPr>
+        <w:t>section</w:t>
+      </w:r>
+      <w:proofErr w:type="spellEnd"/>
+      <w:r>
+        <w:rPr>
+          <w:i/>
+          <w:iCs/>
+          <w:color w:val="4472C4" w:themeColor="accent1"/>
+        </w:rPr>
+        <w:t xml:space="preserve">, apart </w:t>
+      </w:r>
+      <w:proofErr w:type="spellStart"/>
+      <w:r>
+        <w:rPr>
+          <w:i/>
+          <w:iCs/>
+          <w:color w:val="4472C4" w:themeColor="accent1"/>
+        </w:rPr>
+        <w:t>from</w:t>
+      </w:r>
+      <w:proofErr w:type="spellEnd"/>
+      <w:r>
+        <w:rPr>
+          <w:i/>
+          <w:iCs/>
+          <w:color w:val="4472C4" w:themeColor="accent1"/>
+        </w:rPr>
+        <w:t xml:space="preserve"> </w:t>
+      </w:r>
+      <w:proofErr w:type="spellStart"/>
+      <w:r>
+        <w:rPr>
+          <w:i/>
+          <w:iCs/>
+          <w:color w:val="4472C4" w:themeColor="accent1"/>
+        </w:rPr>
+        <w:t>the</w:t>
+      </w:r>
+      <w:proofErr w:type="spellEnd"/>
+      <w:r>
+        <w:rPr>
+          <w:i/>
+          <w:iCs/>
+          <w:color w:val="4472C4" w:themeColor="accent1"/>
+        </w:rPr>
+        <w:t xml:space="preserve"> ediblecity </w:t>
+      </w:r>
+      <w:proofErr w:type="spellStart"/>
+      <w:r>
+        <w:rPr>
+          <w:i/>
+          <w:iCs/>
+          <w:color w:val="4472C4" w:themeColor="accent1"/>
+        </w:rPr>
+        <w:t>package</w:t>
+      </w:r>
+      <w:proofErr w:type="spellEnd"/>
+      <w:r>
+        <w:rPr>
+          <w:i/>
+          <w:iCs/>
+          <w:color w:val="4472C4" w:themeColor="accent1"/>
+        </w:rPr>
+        <w:t xml:space="preserve">, </w:t>
+      </w:r>
+      <w:proofErr w:type="spellStart"/>
+      <w:r>
+        <w:rPr>
+          <w:i/>
+          <w:iCs/>
+          <w:color w:val="4472C4" w:themeColor="accent1"/>
+        </w:rPr>
+        <w:t>you</w:t>
+      </w:r>
+      <w:proofErr w:type="spellEnd"/>
+      <w:r>
+        <w:rPr>
+          <w:i/>
+          <w:iCs/>
+          <w:color w:val="4472C4" w:themeColor="accent1"/>
+        </w:rPr>
+        <w:t xml:space="preserve"> </w:t>
+      </w:r>
+      <w:proofErr w:type="spellStart"/>
+      <w:r>
+        <w:rPr>
+          <w:i/>
+          <w:iCs/>
+          <w:color w:val="4472C4" w:themeColor="accent1"/>
+        </w:rPr>
+        <w:t>will</w:t>
+      </w:r>
+      <w:proofErr w:type="spellEnd"/>
+      <w:r>
+        <w:rPr>
+          <w:i/>
+          <w:iCs/>
+          <w:color w:val="4472C4" w:themeColor="accent1"/>
+        </w:rPr>
+        <w:t xml:space="preserve"> </w:t>
+      </w:r>
+      <w:proofErr w:type="spellStart"/>
+      <w:r>
+        <w:rPr>
+          <w:i/>
+          <w:iCs/>
+          <w:color w:val="4472C4" w:themeColor="accent1"/>
+        </w:rPr>
+        <w:t>need</w:t>
+      </w:r>
+      <w:proofErr w:type="spellEnd"/>
+      <w:r>
+        <w:rPr>
+          <w:i/>
+          <w:iCs/>
+          <w:color w:val="4472C4" w:themeColor="accent1"/>
+        </w:rPr>
+        <w:t xml:space="preserve"> to </w:t>
+      </w:r>
+      <w:proofErr w:type="spellStart"/>
+      <w:r>
+        <w:rPr>
+          <w:i/>
+          <w:iCs/>
+          <w:color w:val="4472C4" w:themeColor="accent1"/>
+        </w:rPr>
+        <w:t>load</w:t>
+      </w:r>
+      <w:proofErr w:type="spellEnd"/>
+      <w:r>
+        <w:rPr>
+          <w:i/>
+          <w:iCs/>
+          <w:color w:val="4472C4" w:themeColor="accent1"/>
+        </w:rPr>
+        <w:t xml:space="preserve"> </w:t>
+      </w:r>
+      <w:proofErr w:type="spellStart"/>
+      <w:r>
+        <w:rPr>
+          <w:i/>
+          <w:iCs/>
+          <w:color w:val="4472C4" w:themeColor="accent1"/>
+        </w:rPr>
+        <w:t>the</w:t>
+      </w:r>
+      <w:proofErr w:type="spellEnd"/>
+      <w:r>
+        <w:rPr>
+          <w:i/>
+          <w:iCs/>
+          <w:color w:val="4472C4" w:themeColor="accent1"/>
+        </w:rPr>
+        <w:t xml:space="preserve"> </w:t>
+      </w:r>
+      <w:proofErr w:type="spellStart"/>
+      <w:r>
+        <w:rPr>
+          <w:i/>
+          <w:iCs/>
+          <w:color w:val="4472C4" w:themeColor="accent1"/>
+        </w:rPr>
+        <w:t>following</w:t>
+      </w:r>
+      <w:proofErr w:type="spellEnd"/>
+      <w:r>
+        <w:rPr>
+          <w:i/>
+          <w:iCs/>
+          <w:color w:val="4472C4" w:themeColor="accent1"/>
+        </w:rPr>
+        <w:t xml:space="preserve"> </w:t>
+      </w:r>
+      <w:proofErr w:type="spellStart"/>
+      <w:r>
+        <w:rPr>
+          <w:i/>
+          <w:iCs/>
+          <w:color w:val="4472C4" w:themeColor="accent1"/>
+        </w:rPr>
+        <w:t>packages</w:t>
+      </w:r>
+      <w:proofErr w:type="spellEnd"/>
+      <w:r>
+        <w:rPr>
+          <w:i/>
+          <w:iCs/>
+          <w:color w:val="4472C4" w:themeColor="accent1"/>
+        </w:rPr>
+        <w:t xml:space="preserve"> in </w:t>
+      </w:r>
+      <w:proofErr w:type="spellStart"/>
+      <w:r>
+        <w:rPr>
+          <w:i/>
+          <w:iCs/>
+          <w:color w:val="4472C4" w:themeColor="accent1"/>
+        </w:rPr>
+        <w:t>your</w:t>
+      </w:r>
+      <w:proofErr w:type="spellEnd"/>
+      <w:r>
+        <w:rPr>
+          <w:i/>
+          <w:iCs/>
+          <w:color w:val="4472C4" w:themeColor="accent1"/>
+        </w:rPr>
+        <w:t xml:space="preserve"> R </w:t>
+      </w:r>
+      <w:proofErr w:type="spellStart"/>
+      <w:r>
+        <w:rPr>
+          <w:i/>
+          <w:iCs/>
+          <w:color w:val="4472C4" w:themeColor="accent1"/>
+        </w:rPr>
+        <w:t>namespace</w:t>
+      </w:r>
+      <w:proofErr w:type="spellEnd"/>
+      <w:r>
+        <w:rPr>
+          <w:i/>
+          <w:iCs/>
+          <w:color w:val="4472C4" w:themeColor="accent1"/>
+        </w:rPr>
+        <w:t xml:space="preserve"> </w:t>
+      </w:r>
+      <w:proofErr w:type="spellStart"/>
+      <w:r>
+        <w:rPr>
+          <w:i/>
+          <w:iCs/>
+          <w:color w:val="4472C4" w:themeColor="accent1"/>
+        </w:rPr>
+        <w:t>using</w:t>
+      </w:r>
+      <w:proofErr w:type="spellEnd"/>
+      <w:r>
+        <w:rPr>
+          <w:i/>
+          <w:iCs/>
+          <w:color w:val="4472C4" w:themeColor="accent1"/>
+        </w:rPr>
+        <w:t xml:space="preserve"> </w:t>
+      </w:r>
+      <w:proofErr w:type="spellStart"/>
+      <w:r>
+        <w:rPr>
+          <w:i/>
+          <w:iCs/>
+          <w:color w:val="4472C4" w:themeColor="accent1"/>
+        </w:rPr>
+        <w:t>the</w:t>
+      </w:r>
+      <w:proofErr w:type="spellEnd"/>
+      <w:r>
+        <w:rPr>
+          <w:i/>
+          <w:iCs/>
+          <w:color w:val="4472C4" w:themeColor="accent1"/>
+        </w:rPr>
+        <w:t xml:space="preserve"> </w:t>
+      </w:r>
+      <w:proofErr w:type="spellStart"/>
+      <w:r>
+        <w:rPr>
+          <w:i/>
+          <w:iCs/>
+          <w:color w:val="4472C4" w:themeColor="accent1"/>
+        </w:rPr>
+        <w:t>function</w:t>
+      </w:r>
+      <w:proofErr w:type="spellEnd"/>
+      <w:r>
+        <w:rPr>
+          <w:i/>
+          <w:iCs/>
+          <w:color w:val="4472C4" w:themeColor="accent1"/>
+        </w:rPr>
+        <w:t xml:space="preserve"> </w:t>
+      </w:r>
+      <w:proofErr w:type="spellStart"/>
       <w:r>
         <w:rPr>
           <w:rStyle w:val="HTMLTypewriter"/>
@@ -1975,7 +3382,40 @@
           <w:color w:val="4472C4" w:themeColor="accent1"/>
           <w:lang w:eastAsia="ca-ES"/>
         </w:rPr>
-        <w:t>library(&lt;package&gt;)</w:t>
+        <w:t>library</w:t>
+      </w:r>
+      <w:proofErr w:type="spellEnd"/>
+      <w:r>
+        <w:rPr>
+          <w:rStyle w:val="HTMLTypewriter"/>
+          <w:i/>
+          <w:iCs/>
+          <w:color w:val="4472C4" w:themeColor="accent1"/>
+          <w:lang w:eastAsia="ca-ES"/>
+        </w:rPr>
+        <w:t>(&lt;</w:t>
+      </w:r>
+      <w:proofErr w:type="spellStart"/>
+      <w:r>
+        <w:rPr>
+          <w:rStyle w:val="HTMLTypewriter"/>
+          <w:i/>
+          <w:iCs/>
+          <w:color w:val="4472C4" w:themeColor="accent1"/>
+          <w:lang w:eastAsia="ca-ES"/>
+        </w:rPr>
+        <w:t>package</w:t>
+      </w:r>
+      <w:proofErr w:type="spellEnd"/>
+      <w:r>
+        <w:rPr>
+          <w:rStyle w:val="HTMLTypewriter"/>
+          <w:i/>
+          <w:iCs/>
+          <w:color w:val="4472C4" w:themeColor="accent1"/>
+          <w:lang w:eastAsia="ca-ES"/>
+        </w:rPr>
+        <w:t>&gt;)</w:t>
       </w:r>
       <w:r>
         <w:rPr>
@@ -1999,13 +3439,23 @@
           <w:color w:val="4472C4" w:themeColor="accent1"/>
         </w:rPr>
       </w:pPr>
-      <w:r>
-        <w:rPr>
-          <w:i/>
-          <w:iCs/>
-          <w:color w:val="4472C4" w:themeColor="accent1"/>
-        </w:rPr>
-        <w:t xml:space="preserve">dplyr (1.1.2) </w:t>
+      <w:proofErr w:type="spellStart"/>
+      <w:r>
+        <w:rPr>
+          <w:i/>
+          <w:iCs/>
+          <w:color w:val="4472C4" w:themeColor="accent1"/>
+        </w:rPr>
+        <w:t>dplyr</w:t>
+      </w:r>
+      <w:proofErr w:type="spellEnd"/>
+      <w:r>
+        <w:rPr>
+          <w:i/>
+          <w:iCs/>
+          <w:color w:val="4472C4" w:themeColor="accent1"/>
+        </w:rPr>
+        <w:t xml:space="preserve"> (1.1.2) </w:t>
       </w:r>
       <w:sdt>
         <w:sdtPr>
@@ -2087,13 +3537,23 @@
           <w:color w:val="4472C4" w:themeColor="accent1"/>
         </w:rPr>
       </w:pPr>
-      <w:r>
-        <w:rPr>
-          <w:i/>
-          <w:iCs/>
-          <w:color w:val="4472C4" w:themeColor="accent1"/>
-        </w:rPr>
-        <w:t xml:space="preserve">knitr (1.42) </w:t>
+      <w:proofErr w:type="spellStart"/>
+      <w:r>
+        <w:rPr>
+          <w:i/>
+          <w:iCs/>
+          <w:color w:val="4472C4" w:themeColor="accent1"/>
+        </w:rPr>
+        <w:t>knitr</w:t>
+      </w:r>
+      <w:proofErr w:type="spellEnd"/>
+      <w:r>
+        <w:rPr>
+          <w:i/>
+          <w:iCs/>
+          <w:color w:val="4472C4" w:themeColor="accent1"/>
+        </w:rPr>
+        <w:t xml:space="preserve"> (1.42) </w:t>
       </w:r>
       <w:sdt>
         <w:sdtPr>
@@ -2175,13 +3635,23 @@
           <w:color w:val="4472C4" w:themeColor="accent1"/>
         </w:rPr>
       </w:pPr>
-      <w:r>
-        <w:rPr>
-          <w:i/>
-          <w:iCs/>
-          <w:color w:val="4472C4" w:themeColor="accent1"/>
-        </w:rPr>
-        <w:t xml:space="preserve">tidyr (1.3.0) </w:t>
+      <w:proofErr w:type="spellStart"/>
+      <w:r>
+        <w:rPr>
+          <w:i/>
+          <w:iCs/>
+          <w:color w:val="4472C4" w:themeColor="accent1"/>
+        </w:rPr>
+        <w:t>tidyr</w:t>
+      </w:r>
+      <w:proofErr w:type="spellEnd"/>
+      <w:r>
+        <w:rPr>
+          <w:i/>
+          <w:iCs/>
+          <w:color w:val="4472C4" w:themeColor="accent1"/>
+        </w:rPr>
+        <w:t xml:space="preserve"> (1.3.0) </w:t>
       </w:r>
       <w:sdt>
         <w:sdtPr>
@@ -3306,9 +4776,11 @@
   <w:rsids>
     <w:rsidRoot w:val="00A55CFF"/>
     <w:rsid w:val="00123044"/>
+    <w:rsid w:val="004455F0"/>
     <w:rsid w:val="00596F35"/>
     <w:rsid w:val="005D2283"/>
     <w:rsid w:val="00A55CFF"/>
+    <w:rsid w:val="00F56017"/>
   </w:rsids>
   <m:mathPr>
     <m:mathFont m:val="Cambria Math"/>
@@ -3768,10 +5240,6 @@
       <w:color w:val="808080"/>
     </w:rPr>
   </w:style>
-  <w:style w:type="paragraph" w:customStyle="1" w:styleId="230EADF47D5147368CCB14553611418A">
-    <w:name w:val="230EADF47D5147368CCB14553611418A"/>
-    <w:rsid w:val="00596F35"/>
-  </w:style>
   <w:style w:type="paragraph" w:customStyle="1" w:styleId="F9C61BFAD7FC443B815BADB812318CF3">
     <w:name w:val="F9C61BFAD7FC443B815BADB812318CF3"/>
     <w:rsid w:val="00596F35"/>

</xml_diff>